<commit_message>
Mudança de prioridades em certas user stories
</commit_message>
<xml_diff>
--- a/docs/user-stories/user-stories.docx
+++ b/docs/user-stories/user-stories.docx
@@ -118,8 +118,6 @@
         </w:rPr>
         <w:t>1 Acessos</w:t>
       </w:r>
-      <w:bookmarkStart w:id="0" w:name="_GoBack"/>
-      <w:bookmarkEnd w:id="0"/>
     </w:p>
     <w:p>
       <w:pPr>
@@ -4019,17 +4017,7 @@
                 <w:szCs w:val="24"/>
                 <w:lang w:eastAsia="pt-BR"/>
               </w:rPr>
-              <w:t xml:space="preserve">Pois talvez eu mude minhas opiniões sobre </w:t>
-            </w:r>
-            <w:r>
-              <w:rPr>
-                <w:rFonts w:ascii="Arial" w:eastAsia="Times New Roman" w:hAnsi="Arial" w:cs="Arial"/>
-                <w:color w:val="000000"/>
-                <w:sz w:val="18"/>
-                <w:szCs w:val="24"/>
-                <w:lang w:eastAsia="pt-BR"/>
-              </w:rPr>
-              <w:t>investimentos</w:t>
+              <w:t>Pois talvez eu mude minhas opiniões sobre investimentos</w:t>
             </w:r>
           </w:p>
         </w:tc>
@@ -5084,7 +5072,19 @@
                 <w:szCs w:val="24"/>
                 <w:lang w:eastAsia="pt-BR"/>
               </w:rPr>
-              <w:t>Importante</w:t>
+              <w:t>Import</w:t>
+            </w:r>
+            <w:bookmarkStart w:id="0" w:name="_GoBack"/>
+            <w:bookmarkEnd w:id="0"/>
+            <w:r>
+              <w:rPr>
+                <w:rFonts w:ascii="Arial" w:eastAsia="Times New Roman" w:hAnsi="Arial" w:cs="Arial"/>
+                <w:color w:val="000000"/>
+                <w:sz w:val="18"/>
+                <w:szCs w:val="24"/>
+                <w:lang w:eastAsia="pt-BR"/>
+              </w:rPr>
+              <w:t>ante</w:t>
             </w:r>
           </w:p>
         </w:tc>
@@ -5538,7 +5538,7 @@
                 <w:szCs w:val="24"/>
                 <w:lang w:eastAsia="pt-BR"/>
               </w:rPr>
-              <w:t>Importante</w:t>
+              <w:t>Desejável</w:t>
             </w:r>
           </w:p>
         </w:tc>
@@ -8379,52 +8379,7 @@
           <w:color w:val="000000" w:themeColor="text1"/>
           <w:sz w:val="18"/>
         </w:rPr>
-        <w:t xml:space="preserve"> </w:t>
-      </w:r>
-      <w:r>
-        <w:rPr>
-          <w:rFonts w:ascii="Arial" w:hAnsi="Arial" w:cs="Arial"/>
-          <w:i w:val="0"/>
-          <w:color w:val="000000" w:themeColor="text1"/>
-          <w:sz w:val="18"/>
-        </w:rPr>
-        <w:t xml:space="preserve">Fundamental ou </w:t>
-      </w:r>
-      <w:r>
-        <w:rPr>
-          <w:rFonts w:ascii="Arial" w:hAnsi="Arial" w:cs="Arial"/>
-          <w:i w:val="0"/>
-          <w:color w:val="000000" w:themeColor="text1"/>
-          <w:sz w:val="18"/>
-        </w:rPr>
-        <w:t>e</w:t>
-      </w:r>
-      <w:r>
-        <w:rPr>
-          <w:rFonts w:ascii="Arial" w:hAnsi="Arial" w:cs="Arial"/>
-          <w:i w:val="0"/>
-          <w:color w:val="000000" w:themeColor="text1"/>
-          <w:sz w:val="18"/>
-        </w:rPr>
-        <w:t xml:space="preserve">ssencial. Bom ter </w:t>
-      </w:r>
-      <w:r>
-        <w:rPr>
-          <w:rFonts w:ascii="Arial" w:hAnsi="Arial" w:cs="Arial"/>
-          <w:i w:val="0"/>
-          <w:color w:val="000000" w:themeColor="text1"/>
-          <w:sz w:val="18"/>
-        </w:rPr>
-        <w:t>ou importante</w:t>
-      </w:r>
-      <w:r>
-        <w:rPr>
-          <w:rFonts w:ascii="Arial" w:hAnsi="Arial" w:cs="Arial"/>
-          <w:i w:val="0"/>
-          <w:color w:val="000000" w:themeColor="text1"/>
-          <w:sz w:val="18"/>
-        </w:rPr>
-        <w:t>. Irrelevante ou desejável.</w:t>
+        <w:t xml:space="preserve"> Fundamental ou essencial. Bom ter ou importante. Irrelevante ou desejável.</w:t>
       </w:r>
     </w:p>
   </w:footnote>
@@ -8456,16 +8411,7 @@
           <w:color w:val="000000" w:themeColor="text1"/>
           <w:sz w:val="18"/>
         </w:rPr>
-        <w:t xml:space="preserve"> </w:t>
-      </w:r>
-      <w:r>
-        <w:rPr>
-          <w:rFonts w:ascii="Arial" w:hAnsi="Arial" w:cs="Arial"/>
-          <w:i w:val="0"/>
-          <w:color w:val="000000" w:themeColor="text1"/>
-          <w:sz w:val="18"/>
-        </w:rPr>
-        <w:t xml:space="preserve">É uma lista de critérios que precisam ser alcançados para que a </w:t>
+        <w:t xml:space="preserve"> É uma lista de critérios que precisam ser alcançados para que a </w:t>
       </w:r>
       <w:proofErr w:type="spellStart"/>
       <w:r>
@@ -8539,25 +8485,7 @@
           <w:color w:val="000000" w:themeColor="text1"/>
           <w:sz w:val="18"/>
         </w:rPr>
-        <w:t xml:space="preserve">. </w:t>
-      </w:r>
-      <w:r>
-        <w:rPr>
-          <w:rFonts w:ascii="Arial" w:hAnsi="Arial" w:cs="Arial"/>
-          <w:i w:val="0"/>
-          <w:color w:val="000000" w:themeColor="text1"/>
-          <w:sz w:val="18"/>
-        </w:rPr>
-        <w:t>Os critérios de aceitação contêm</w:t>
-      </w:r>
-      <w:r>
-        <w:rPr>
-          <w:rFonts w:ascii="Arial" w:hAnsi="Arial" w:cs="Arial"/>
-          <w:i w:val="0"/>
-          <w:color w:val="000000" w:themeColor="text1"/>
-          <w:sz w:val="18"/>
-        </w:rPr>
-        <w:t xml:space="preserve"> informações adicionais que não foram inseridas nas </w:t>
+        <w:t xml:space="preserve">. Os critérios de aceitação contêm informações adicionais que não foram inseridas nas </w:t>
       </w:r>
       <w:proofErr w:type="spellStart"/>
       <w:r>
@@ -8584,43 +8512,7 @@
           <w:color w:val="000000" w:themeColor="text1"/>
           <w:sz w:val="18"/>
         </w:rPr>
-        <w:t xml:space="preserve"> para não poluir o corpo principal do texto. São escritos com menor nível de detalhamento. São </w:t>
-      </w:r>
-      <w:r>
-        <w:rPr>
-          <w:rFonts w:ascii="Arial" w:hAnsi="Arial" w:cs="Arial"/>
-          <w:i w:val="0"/>
-          <w:color w:val="000000" w:themeColor="text1"/>
-          <w:sz w:val="18"/>
-        </w:rPr>
-        <w:t>independentes</w:t>
-      </w:r>
-      <w:r>
-        <w:rPr>
-          <w:rFonts w:ascii="Arial" w:hAnsi="Arial" w:cs="Arial"/>
-          <w:i w:val="0"/>
-          <w:color w:val="000000" w:themeColor="text1"/>
-          <w:sz w:val="18"/>
-        </w:rPr>
-        <w:t xml:space="preserve"> de implementação. Definem o que fazer e não como fazer.</w:t>
-      </w:r>
-      <w:r>
-        <w:rPr>
-          <w:rFonts w:ascii="Arial" w:hAnsi="Arial" w:cs="Arial"/>
-          <w:i w:val="0"/>
-          <w:color w:val="000000" w:themeColor="text1"/>
-          <w:sz w:val="18"/>
-        </w:rPr>
-        <w:t xml:space="preserve"> </w:t>
-      </w:r>
-      <w:r>
-        <w:rPr>
-          <w:rFonts w:ascii="Arial" w:hAnsi="Arial" w:cs="Arial"/>
-          <w:i w:val="0"/>
-          <w:color w:val="000000" w:themeColor="text1"/>
-          <w:sz w:val="18"/>
-        </w:rPr>
-        <w:t xml:space="preserve">Documente, pelo menos, para 3 das </w:t>
+        <w:t xml:space="preserve"> para não poluir o corpo principal do texto. São escritos com menor nível de detalhamento. São independentes de implementação. Definem o que fazer e não como fazer. Documente, pelo menos, para 3 das </w:t>
       </w:r>
       <w:proofErr w:type="spellStart"/>
       <w:r>
@@ -9554,7 +9446,7 @@
 </file>
 
 <file path=customXml/itemProps1.xml><?xml version="1.0" encoding="utf-8"?>
-<ds:datastoreItem xmlns:ds="http://schemas.openxmlformats.org/officeDocument/2006/customXml" ds:itemID="{860802DD-3D7F-4FCC-A114-235CBED2A8CB}">
+<ds:datastoreItem xmlns:ds="http://schemas.openxmlformats.org/officeDocument/2006/customXml" ds:itemID="{DC29E167-A6D8-4B0B-B92D-1C39B411C21E}">
   <ds:schemaRefs>
     <ds:schemaRef ds:uri="http://schemas.openxmlformats.org/officeDocument/2006/bibliography"/>
   </ds:schemaRefs>

</xml_diff>

<commit_message>
Correção nas users stories
</commit_message>
<xml_diff>
--- a/docs/user-stories/user-stories.docx
+++ b/docs/user-stories/user-stories.docx
@@ -6113,233 +6113,6 @@
       </w:tr>
       <w:tr>
         <w:trPr>
-          <w:trHeight w:val="1002"/>
-        </w:trPr>
-        <w:tc>
-          <w:tcPr>
-            <w:tcW w:w="700" w:type="dxa"/>
-            <w:tcBorders>
-              <w:top w:val="nil"/>
-              <w:left w:val="single" w:sz="4" w:space="0" w:color="4472C4"/>
-              <w:bottom w:val="single" w:sz="4" w:space="0" w:color="4472C4"/>
-              <w:right w:val="single" w:sz="4" w:space="0" w:color="4472C4"/>
-            </w:tcBorders>
-            <w:shd w:val="clear" w:color="auto" w:fill="auto"/>
-            <w:vAlign w:val="center"/>
-            <w:hideMark/>
-          </w:tcPr>
-          <w:p>
-            <w:pPr>
-              <w:spacing w:after="0" w:line="360" w:lineRule="auto"/>
-              <w:jc w:val="both"/>
-              <w:rPr>
-                <w:rFonts w:ascii="Arial" w:eastAsia="Times New Roman" w:hAnsi="Arial" w:cs="Arial"/>
-                <w:color w:val="000000"/>
-                <w:sz w:val="18"/>
-                <w:szCs w:val="24"/>
-                <w:lang w:eastAsia="pt-BR"/>
-              </w:rPr>
-            </w:pPr>
-            <w:r>
-              <w:rPr>
-                <w:rFonts w:ascii="Arial" w:eastAsia="Times New Roman" w:hAnsi="Arial" w:cs="Arial"/>
-                <w:color w:val="000000"/>
-                <w:sz w:val="18"/>
-                <w:szCs w:val="24"/>
-                <w:lang w:eastAsia="pt-BR"/>
-              </w:rPr>
-              <w:t>5.2</w:t>
-            </w:r>
-          </w:p>
-        </w:tc>
-        <w:tc>
-          <w:tcPr>
-            <w:tcW w:w="2180" w:type="dxa"/>
-            <w:tcBorders>
-              <w:top w:val="nil"/>
-              <w:left w:val="nil"/>
-              <w:bottom w:val="single" w:sz="4" w:space="0" w:color="4472C4"/>
-              <w:right w:val="single" w:sz="4" w:space="0" w:color="4472C4"/>
-            </w:tcBorders>
-            <w:shd w:val="clear" w:color="auto" w:fill="auto"/>
-            <w:vAlign w:val="center"/>
-            <w:hideMark/>
-          </w:tcPr>
-          <w:p>
-            <w:pPr>
-              <w:spacing w:after="0" w:line="360" w:lineRule="auto"/>
-              <w:jc w:val="both"/>
-              <w:rPr>
-                <w:rFonts w:ascii="Arial" w:eastAsia="Times New Roman" w:hAnsi="Arial" w:cs="Arial"/>
-                <w:color w:val="000000"/>
-                <w:sz w:val="18"/>
-                <w:szCs w:val="24"/>
-                <w:lang w:eastAsia="pt-BR"/>
-              </w:rPr>
-            </w:pPr>
-            <w:r>
-              <w:rPr>
-                <w:rFonts w:ascii="Arial" w:eastAsia="Times New Roman" w:hAnsi="Arial" w:cs="Arial"/>
-                <w:color w:val="000000"/>
-                <w:sz w:val="18"/>
-                <w:szCs w:val="24"/>
-                <w:lang w:eastAsia="pt-BR"/>
-              </w:rPr>
-              <w:t>Usuário &gt; Investidor | Estudante</w:t>
-            </w:r>
-          </w:p>
-        </w:tc>
-        <w:tc>
-          <w:tcPr>
-            <w:tcW w:w="3220" w:type="dxa"/>
-            <w:tcBorders>
-              <w:top w:val="nil"/>
-              <w:left w:val="nil"/>
-              <w:bottom w:val="single" w:sz="4" w:space="0" w:color="4472C4"/>
-              <w:right w:val="single" w:sz="4" w:space="0" w:color="4472C4"/>
-            </w:tcBorders>
-            <w:shd w:val="clear" w:color="auto" w:fill="auto"/>
-            <w:vAlign w:val="center"/>
-            <w:hideMark/>
-          </w:tcPr>
-          <w:p>
-            <w:pPr>
-              <w:spacing w:after="0" w:line="360" w:lineRule="auto"/>
-              <w:jc w:val="both"/>
-              <w:rPr>
-                <w:rFonts w:ascii="Arial" w:eastAsia="Times New Roman" w:hAnsi="Arial" w:cs="Arial"/>
-                <w:color w:val="000000"/>
-                <w:sz w:val="18"/>
-                <w:szCs w:val="24"/>
-                <w:lang w:eastAsia="pt-BR"/>
-              </w:rPr>
-            </w:pPr>
-            <w:r>
-              <w:rPr>
-                <w:rFonts w:ascii="Arial" w:eastAsia="Times New Roman" w:hAnsi="Arial" w:cs="Arial"/>
-                <w:color w:val="000000"/>
-                <w:sz w:val="18"/>
-                <w:szCs w:val="24"/>
-                <w:lang w:eastAsia="pt-BR"/>
-              </w:rPr>
-              <w:t>Quero ter um histórico das minhas simulações</w:t>
-            </w:r>
-          </w:p>
-        </w:tc>
-        <w:tc>
-          <w:tcPr>
-            <w:tcW w:w="2700" w:type="dxa"/>
-            <w:tcBorders>
-              <w:top w:val="nil"/>
-              <w:left w:val="nil"/>
-              <w:bottom w:val="single" w:sz="4" w:space="0" w:color="4472C4"/>
-              <w:right w:val="single" w:sz="4" w:space="0" w:color="4472C4"/>
-            </w:tcBorders>
-            <w:shd w:val="clear" w:color="auto" w:fill="auto"/>
-            <w:vAlign w:val="center"/>
-            <w:hideMark/>
-          </w:tcPr>
-          <w:p>
-            <w:pPr>
-              <w:spacing w:after="0" w:line="360" w:lineRule="auto"/>
-              <w:jc w:val="both"/>
-              <w:rPr>
-                <w:rFonts w:ascii="Arial" w:eastAsia="Times New Roman" w:hAnsi="Arial" w:cs="Arial"/>
-                <w:color w:val="000000"/>
-                <w:sz w:val="18"/>
-                <w:szCs w:val="24"/>
-                <w:lang w:eastAsia="pt-BR"/>
-              </w:rPr>
-            </w:pPr>
-            <w:r>
-              <w:rPr>
-                <w:rFonts w:ascii="Arial" w:eastAsia="Times New Roman" w:hAnsi="Arial" w:cs="Arial"/>
-                <w:color w:val="000000"/>
-                <w:sz w:val="18"/>
-                <w:szCs w:val="24"/>
-                <w:lang w:eastAsia="pt-BR"/>
-              </w:rPr>
-              <w:t>Porque quero ter segurança do meu aprendizado para poder aplicar na vida real</w:t>
-            </w:r>
-          </w:p>
-        </w:tc>
-        <w:tc>
-          <w:tcPr>
-            <w:tcW w:w="1660" w:type="dxa"/>
-            <w:tcBorders>
-              <w:top w:val="nil"/>
-              <w:left w:val="nil"/>
-              <w:bottom w:val="single" w:sz="4" w:space="0" w:color="4472C4"/>
-              <w:right w:val="single" w:sz="4" w:space="0" w:color="4472C4"/>
-            </w:tcBorders>
-            <w:shd w:val="clear" w:color="auto" w:fill="auto"/>
-            <w:vAlign w:val="center"/>
-            <w:hideMark/>
-          </w:tcPr>
-          <w:p>
-            <w:pPr>
-              <w:spacing w:after="0" w:line="360" w:lineRule="auto"/>
-              <w:jc w:val="both"/>
-              <w:rPr>
-                <w:rFonts w:ascii="Arial" w:eastAsia="Times New Roman" w:hAnsi="Arial" w:cs="Arial"/>
-                <w:color w:val="000000"/>
-                <w:sz w:val="18"/>
-                <w:szCs w:val="24"/>
-                <w:lang w:eastAsia="pt-BR"/>
-              </w:rPr>
-            </w:pPr>
-            <w:r>
-              <w:rPr>
-                <w:rFonts w:ascii="Arial" w:eastAsia="Times New Roman" w:hAnsi="Arial" w:cs="Arial"/>
-                <w:color w:val="000000"/>
-                <w:sz w:val="18"/>
-                <w:szCs w:val="24"/>
-                <w:lang w:eastAsia="pt-BR"/>
-              </w:rPr>
-              <w:t>Desejável</w:t>
-            </w:r>
-          </w:p>
-        </w:tc>
-        <w:tc>
-          <w:tcPr>
-            <w:tcW w:w="3220" w:type="dxa"/>
-            <w:tcBorders>
-              <w:top w:val="nil"/>
-              <w:left w:val="nil"/>
-              <w:bottom w:val="single" w:sz="4" w:space="0" w:color="4472C4"/>
-              <w:right w:val="single" w:sz="4" w:space="0" w:color="4472C4"/>
-            </w:tcBorders>
-            <w:shd w:val="clear" w:color="auto" w:fill="auto"/>
-            <w:vAlign w:val="center"/>
-            <w:hideMark/>
-          </w:tcPr>
-          <w:p>
-            <w:pPr>
-              <w:spacing w:after="0" w:line="360" w:lineRule="auto"/>
-              <w:jc w:val="both"/>
-              <w:rPr>
-                <w:rFonts w:ascii="Arial" w:eastAsia="Times New Roman" w:hAnsi="Arial" w:cs="Arial"/>
-                <w:color w:val="000000"/>
-                <w:sz w:val="18"/>
-                <w:szCs w:val="24"/>
-                <w:lang w:eastAsia="pt-BR"/>
-              </w:rPr>
-            </w:pPr>
-            <w:r>
-              <w:rPr>
-                <w:rFonts w:ascii="Arial" w:eastAsia="Times New Roman" w:hAnsi="Arial" w:cs="Arial"/>
-                <w:color w:val="000000"/>
-                <w:sz w:val="18"/>
-                <w:szCs w:val="24"/>
-                <w:lang w:eastAsia="pt-BR"/>
-              </w:rPr>
-              <w:t> </w:t>
-            </w:r>
-          </w:p>
-        </w:tc>
-      </w:tr>
-      <w:tr>
-        <w:trPr>
           <w:trHeight w:val="900"/>
         </w:trPr>
         <w:tc>
@@ -6375,7 +6148,17 @@
                 <w:szCs w:val="24"/>
                 <w:lang w:eastAsia="pt-BR"/>
               </w:rPr>
-              <w:t>5.3</w:t>
+              <w:t>5.</w:t>
+            </w:r>
+            <w:r>
+              <w:rPr>
+                <w:rFonts w:ascii="Arial" w:eastAsia="Times New Roman" w:hAnsi="Arial" w:cs="Arial"/>
+                <w:color w:val="000000"/>
+                <w:sz w:val="18"/>
+                <w:szCs w:val="24"/>
+                <w:lang w:eastAsia="pt-BR"/>
+              </w:rPr>
+              <w:t>2</w:t>
             </w:r>
           </w:p>
         </w:tc>
@@ -7402,6 +7185,41 @@
     </w:p>
     <w:p>
       <w:pPr>
+        <w:spacing w:after="0" w:line="360" w:lineRule="auto"/>
+        <w:jc w:val="both"/>
+        <w:rPr>
+          <w:rFonts w:ascii="Arial" w:hAnsi="Arial" w:cs="Arial"/>
+          <w:sz w:val="24"/>
+          <w:szCs w:val="24"/>
+        </w:rPr>
+      </w:pPr>
+    </w:p>
+    <w:p>
+      <w:pPr>
+        <w:spacing w:after="0" w:line="360" w:lineRule="auto"/>
+        <w:jc w:val="both"/>
+        <w:rPr>
+          <w:rFonts w:ascii="Arial" w:hAnsi="Arial" w:cs="Arial"/>
+          <w:sz w:val="24"/>
+          <w:szCs w:val="24"/>
+        </w:rPr>
+      </w:pPr>
+    </w:p>
+    <w:p>
+      <w:pPr>
+        <w:spacing w:after="0" w:line="360" w:lineRule="auto"/>
+        <w:jc w:val="both"/>
+        <w:rPr>
+          <w:rFonts w:ascii="Arial" w:hAnsi="Arial" w:cs="Arial"/>
+          <w:sz w:val="24"/>
+          <w:szCs w:val="24"/>
+        </w:rPr>
+      </w:pPr>
+      <w:bookmarkStart w:id="0" w:name="_GoBack"/>
+      <w:bookmarkEnd w:id="0"/>
+    </w:p>
+    <w:p>
+      <w:pPr>
         <w:pStyle w:val="Ttulo1"/>
         <w:spacing w:before="0" w:line="360" w:lineRule="auto"/>
         <w:jc w:val="both"/>
@@ -8143,8 +7961,6 @@
               </w:rPr>
               <w:t>Desejável</w:t>
             </w:r>
-            <w:bookmarkStart w:id="0" w:name="_GoBack"/>
-            <w:bookmarkEnd w:id="0"/>
           </w:p>
         </w:tc>
         <w:tc>
@@ -8922,6 +8738,7 @@
     <w:lsdException w:name="HTML Sample" w:semiHidden="1" w:unhideWhenUsed="1"/>
     <w:lsdException w:name="HTML Typewriter" w:semiHidden="1" w:unhideWhenUsed="1"/>
     <w:lsdException w:name="HTML Variable" w:semiHidden="1" w:unhideWhenUsed="1"/>
+    <w:lsdException w:name="Normal Table" w:semiHidden="1" w:unhideWhenUsed="1"/>
     <w:lsdException w:name="annotation subject" w:semiHidden="1" w:unhideWhenUsed="1"/>
     <w:lsdException w:name="No List" w:semiHidden="1" w:unhideWhenUsed="1"/>
     <w:lsdException w:name="Outline List 1" w:semiHidden="1" w:unhideWhenUsed="1"/>
@@ -8968,8 +8785,10 @@
     <w:lsdException w:name="Table Subtle 2" w:semiHidden="1" w:unhideWhenUsed="1"/>
     <w:lsdException w:name="Table Web 1" w:semiHidden="1" w:unhideWhenUsed="1"/>
     <w:lsdException w:name="Table Web 2" w:semiHidden="1" w:unhideWhenUsed="1"/>
+    <w:lsdException w:name="Table Web 3" w:semiHidden="1" w:unhideWhenUsed="1"/>
     <w:lsdException w:name="Balloon Text" w:semiHidden="1" w:unhideWhenUsed="1"/>
     <w:lsdException w:name="Table Grid" w:uiPriority="39"/>
+    <w:lsdException w:name="Table Theme" w:semiHidden="1" w:unhideWhenUsed="1"/>
     <w:lsdException w:name="Placeholder Text" w:semiHidden="1"/>
     <w:lsdException w:name="No Spacing" w:uiPriority="1" w:qFormat="1"/>
     <w:lsdException w:name="Light Shading" w:uiPriority="60"/>
@@ -9697,7 +9516,7 @@
 </file>
 
 <file path=customXml/itemProps1.xml><?xml version="1.0" encoding="utf-8"?>
-<ds:datastoreItem xmlns:ds="http://schemas.openxmlformats.org/officeDocument/2006/customXml" ds:itemID="{CFB17455-0F2F-4EF9-A4C9-99257B254952}">
+<ds:datastoreItem xmlns:ds="http://schemas.openxmlformats.org/officeDocument/2006/customXml" ds:itemID="{2730D827-82E4-460D-85D3-618530DA8218}">
   <ds:schemaRefs>
     <ds:schemaRef ds:uri="http://schemas.openxmlformats.org/officeDocument/2006/bibliography"/>
   </ds:schemaRefs>

</xml_diff>